<commit_message>
impr: code-gen: 优化Entity模板，其他Fix refactor: 多语言文件移至src\Modules\XXX\Gardener.XXX\DB Locale
</commit_message>
<xml_diff>
--- a/src/Gardener.Entry/wwwroot/Template/生成后操作.docx
+++ b/src/Gardener.Entry/wwwroot/Template/生成后操作.docx
@@ -136,10 +136,14 @@
       <w:r>
         <w:rPr>
           <w:rFonts w:hint="eastAsia"/>
+          <w:lang w:val="fr-FR"/>
         </w:rPr>
         <w:t>3</w:t>
       </w:r>
       <w:r>
+        <w:rPr>
+          <w:lang w:val="fr-FR"/>
+        </w:rPr>
         <w:t xml:space="preserve">, </w:t>
       </w:r>
       <w:r>
@@ -153,12 +157,14 @@
           <w:rFonts w:hint="eastAsia"/>
           <w:b/>
           <w:bCs/>
+          <w:lang w:val="fr-FR"/>
         </w:rPr>
         <w:t>Gardener.Client.Entry</w:t>
       </w:r>
       <w:r>
         <w:rPr>
           <w:rFonts w:hint="eastAsia"/>
+          <w:lang w:val="fr-FR"/>
         </w:rPr>
         <w:t>/wwwroot/appsettings.json</w:t>
       </w:r>
@@ -171,8 +177,29 @@
       <w:r>
         <w:rPr>
           <w:rFonts w:hint="eastAsia"/>
-        </w:rPr>
-        <w:t xml:space="preserve"> ModuleSettings.Dlls</w:t>
+          <w:lang w:val="fr-FR"/>
+        </w:rPr>
+        <w:t xml:space="preserve"> M</w:t>
+      </w:r>
+      <w:r>
+        <w:rPr>
+          <w:rFonts w:hint="eastAsia"/>
+        </w:rPr>
+        <w:t>oduleSettings.Dlls</w:t>
+      </w:r>
+    </w:p>
+    <w:p>
+      <w:r>
+        <w:tab/>
+      </w:r>
+      <w:r>
+        <w:t xml:space="preserve">     "Gardener.</w:t>
+      </w:r>
+      <w:r>
+        <w:t>XXX</w:t>
+      </w:r>
+      <w:r>
+        <w:t>.Client.dll"</w:t>
       </w:r>
     </w:p>
     <w:p>

</xml_diff>